<commit_message>
string based task 6
</commit_message>
<xml_diff>
--- a/assignments/String/String Based Question Part 6/String Based Question Part 6.docx
+++ b/assignments/String/String Based Question Part 6/String Based Question Part 6.docx
@@ -2082,6 +2082,419 @@
             <w:tcW w:w="9242" w:type="dxa"/>
           </w:tcPr>
           <w:p/>
+        </w:tc>
+      </w:tr>
+    </w:tbl>
+    <w:p/>
+    <w:tbl>
+      <w:tblPr>
+        <w:tblStyle w:val="TableGrid"/>
+        <w:tblW w:w="0" w:type="auto"/>
+        <w:tblLook w:val="04A0"/>
+      </w:tblPr>
+      <w:tblGrid>
+        <w:gridCol w:w="9242"/>
+      </w:tblGrid>
+      <w:tr>
+        <w:tc>
+          <w:tcPr>
+            <w:tcW w:w="9242" w:type="dxa"/>
+          </w:tcPr>
+          <w:p>
+            <w:pPr>
+              <w:rPr>
+                <w:highlight w:val="yellow"/>
+              </w:rPr>
+            </w:pPr>
+            <w:r>
+              <w:rPr>
+                <w:highlight w:val="yellow"/>
+              </w:rPr>
+              <w:t>Q5. Swapping Pairs of Characters in a String in Java?</w:t>
+            </w:r>
+          </w:p>
+          <w:p>
+            <w:pPr>
+              <w:rPr>
+                <w:highlight w:val="yellow"/>
+              </w:rPr>
+            </w:pPr>
+            <w:r>
+              <w:rPr>
+                <w:highlight w:val="yellow"/>
+              </w:rPr>
+              <w:t>Input: </w:t>
+            </w:r>
+            <w:proofErr w:type="spellStart"/>
+            <w:r>
+              <w:rPr>
+                <w:highlight w:val="yellow"/>
+              </w:rPr>
+              <w:t>str</w:t>
+            </w:r>
+            <w:proofErr w:type="spellEnd"/>
+            <w:r>
+              <w:rPr>
+                <w:highlight w:val="yellow"/>
+              </w:rPr>
+              <w:t xml:space="preserve"> = “Java”</w:t>
+            </w:r>
+          </w:p>
+          <w:p>
+            <w:pPr>
+              <w:rPr>
+                <w:highlight w:val="yellow"/>
+              </w:rPr>
+            </w:pPr>
+            <w:r>
+              <w:rPr>
+                <w:highlight w:val="yellow"/>
+              </w:rPr>
+              <w:t>Output: </w:t>
+            </w:r>
+            <w:proofErr w:type="spellStart"/>
+            <w:r>
+              <w:rPr>
+                <w:highlight w:val="yellow"/>
+              </w:rPr>
+              <w:t>aJav</w:t>
+            </w:r>
+            <w:proofErr w:type="spellEnd"/>
+          </w:p>
+          <w:p>
+            <w:pPr>
+              <w:rPr>
+                <w:highlight w:val="yellow"/>
+              </w:rPr>
+            </w:pPr>
+            <w:r>
+              <w:rPr>
+                <w:highlight w:val="yellow"/>
+              </w:rPr>
+              <w:t>Explanation: The given string contains even number of characters. Therefore,</w:t>
+            </w:r>
+          </w:p>
+          <w:p>
+            <w:proofErr w:type="gramStart"/>
+            <w:r>
+              <w:rPr>
+                <w:highlight w:val="yellow"/>
+              </w:rPr>
+              <w:t>we</w:t>
+            </w:r>
+            <w:proofErr w:type="gramEnd"/>
+            <w:r>
+              <w:rPr>
+                <w:highlight w:val="yellow"/>
+              </w:rPr>
+              <w:t xml:space="preserve"> swap every pair of characters.</w:t>
+            </w:r>
+          </w:p>
+        </w:tc>
+      </w:tr>
+      <w:tr>
+        <w:tc>
+          <w:tcPr>
+            <w:tcW w:w="9242" w:type="dxa"/>
+          </w:tcPr>
+          <w:p>
+            <w:r>
+              <w:t xml:space="preserve">import </w:t>
+            </w:r>
+            <w:proofErr w:type="spellStart"/>
+            <w:r>
+              <w:t>java.util.Scanner</w:t>
+            </w:r>
+            <w:proofErr w:type="spellEnd"/>
+            <w:r>
+              <w:t>;</w:t>
+            </w:r>
+          </w:p>
+          <w:p>
+            <w:r>
+              <w:t>class Task_5{</w:t>
+            </w:r>
+          </w:p>
+          <w:p/>
+          <w:p>
+            <w:r>
+              <w:t xml:space="preserve">public static void main(String </w:t>
+            </w:r>
+            <w:proofErr w:type="spellStart"/>
+            <w:r>
+              <w:t>args</w:t>
+            </w:r>
+            <w:proofErr w:type="spellEnd"/>
+            <w:r>
+              <w:t>[]){</w:t>
+            </w:r>
+          </w:p>
+          <w:p/>
+          <w:p>
+            <w:r>
+              <w:tab/>
+              <w:t xml:space="preserve">Scanner </w:t>
+            </w:r>
+            <w:proofErr w:type="spellStart"/>
+            <w:r>
+              <w:t>obj</w:t>
+            </w:r>
+            <w:proofErr w:type="spellEnd"/>
+            <w:r>
+              <w:t>=new Scanner(</w:t>
+            </w:r>
+            <w:proofErr w:type="spellStart"/>
+            <w:r>
+              <w:t>System.in</w:t>
+            </w:r>
+            <w:proofErr w:type="spellEnd"/>
+            <w:r>
+              <w:t>);</w:t>
+            </w:r>
+          </w:p>
+          <w:p>
+            <w:r>
+              <w:tab/>
+            </w:r>
+            <w:proofErr w:type="spellStart"/>
+            <w:r>
+              <w:t>System.out.print</w:t>
+            </w:r>
+            <w:proofErr w:type="spellEnd"/>
+            <w:r>
+              <w:t>("Enter String : ");</w:t>
+            </w:r>
+          </w:p>
+          <w:p>
+            <w:r>
+              <w:tab/>
+              <w:t xml:space="preserve">String </w:t>
+            </w:r>
+            <w:proofErr w:type="spellStart"/>
+            <w:r>
+              <w:t>str</w:t>
+            </w:r>
+            <w:proofErr w:type="spellEnd"/>
+            <w:r>
+              <w:t>=</w:t>
+            </w:r>
+            <w:proofErr w:type="spellStart"/>
+            <w:r>
+              <w:t>obj.nextLine</w:t>
+            </w:r>
+            <w:proofErr w:type="spellEnd"/>
+            <w:r>
+              <w:t>();</w:t>
+            </w:r>
+          </w:p>
+          <w:p/>
+          <w:p>
+            <w:r>
+              <w:tab/>
+              <w:t xml:space="preserve"> char[] chars = </w:t>
+            </w:r>
+            <w:proofErr w:type="spellStart"/>
+            <w:r>
+              <w:t>str.toCharArray</w:t>
+            </w:r>
+            <w:proofErr w:type="spellEnd"/>
+            <w:r>
+              <w:t>();</w:t>
+            </w:r>
+          </w:p>
+          <w:p>
+            <w:r>
+              <w:t xml:space="preserve">   </w:t>
+            </w:r>
+            <w:r>
+              <w:tab/>
+              <w:t xml:space="preserve">for (int </w:t>
+            </w:r>
+            <w:proofErr w:type="spellStart"/>
+            <w:r>
+              <w:t>i</w:t>
+            </w:r>
+            <w:proofErr w:type="spellEnd"/>
+            <w:r>
+              <w:t xml:space="preserve"> = 0; </w:t>
+            </w:r>
+            <w:proofErr w:type="spellStart"/>
+            <w:r>
+              <w:t>i</w:t>
+            </w:r>
+            <w:proofErr w:type="spellEnd"/>
+            <w:r>
+              <w:t xml:space="preserve"> &lt; </w:t>
+            </w:r>
+            <w:proofErr w:type="spellStart"/>
+            <w:r>
+              <w:t>chars.length</w:t>
+            </w:r>
+            <w:proofErr w:type="spellEnd"/>
+            <w:r>
+              <w:t xml:space="preserve"> - 1; </w:t>
+            </w:r>
+            <w:proofErr w:type="spellStart"/>
+            <w:r>
+              <w:t>i</w:t>
+            </w:r>
+            <w:proofErr w:type="spellEnd"/>
+            <w:r>
+              <w:t xml:space="preserve"> += 2) {</w:t>
+            </w:r>
+          </w:p>
+          <w:p>
+            <w:r>
+              <w:t xml:space="preserve">            </w:t>
+            </w:r>
+            <w:r>
+              <w:tab/>
+              <w:t>char temp = chars[</w:t>
+            </w:r>
+            <w:proofErr w:type="spellStart"/>
+            <w:r>
+              <w:t>i</w:t>
+            </w:r>
+            <w:proofErr w:type="spellEnd"/>
+            <w:r>
+              <w:t>];</w:t>
+            </w:r>
+          </w:p>
+          <w:p>
+            <w:r>
+              <w:t xml:space="preserve">            </w:t>
+            </w:r>
+            <w:r>
+              <w:tab/>
+              <w:t>chars[</w:t>
+            </w:r>
+            <w:proofErr w:type="spellStart"/>
+            <w:r>
+              <w:t>i</w:t>
+            </w:r>
+            <w:proofErr w:type="spellEnd"/>
+            <w:r>
+              <w:t>] = chars[</w:t>
+            </w:r>
+            <w:proofErr w:type="spellStart"/>
+            <w:r>
+              <w:t>i</w:t>
+            </w:r>
+            <w:proofErr w:type="spellEnd"/>
+            <w:r>
+              <w:t xml:space="preserve"> + 1];</w:t>
+            </w:r>
+          </w:p>
+          <w:p>
+            <w:r>
+              <w:t xml:space="preserve">           </w:t>
+            </w:r>
+            <w:r>
+              <w:tab/>
+              <w:t xml:space="preserve"> chars[</w:t>
+            </w:r>
+            <w:proofErr w:type="spellStart"/>
+            <w:r>
+              <w:t>i</w:t>
+            </w:r>
+            <w:proofErr w:type="spellEnd"/>
+            <w:r>
+              <w:t xml:space="preserve"> + 1] = temp;</w:t>
+            </w:r>
+          </w:p>
+          <w:p>
+            <w:r>
+              <w:t xml:space="preserve">        }</w:t>
+            </w:r>
+          </w:p>
+          <w:p>
+            <w:r>
+              <w:tab/>
+            </w:r>
+            <w:proofErr w:type="spellStart"/>
+            <w:r>
+              <w:t>System.out.println</w:t>
+            </w:r>
+            <w:proofErr w:type="spellEnd"/>
+            <w:r>
+              <w:t>(chars);</w:t>
+            </w:r>
+          </w:p>
+          <w:p>
+            <w:r>
+              <w:tab/>
+            </w:r>
+          </w:p>
+          <w:p>
+            <w:r>
+              <w:t>}</w:t>
+            </w:r>
+          </w:p>
+          <w:p>
+            <w:r>
+              <w:t>}</w:t>
+            </w:r>
+          </w:p>
+        </w:tc>
+      </w:tr>
+      <w:tr>
+        <w:tc>
+          <w:tcPr>
+            <w:tcW w:w="9242" w:type="dxa"/>
+          </w:tcPr>
+          <w:p>
+            <w:r>
+              <w:rPr>
+                <w:noProof/>
+                <w:lang w:val="en-US"/>
+              </w:rPr>
+              <w:drawing>
+                <wp:inline distT="0" distB="0" distL="0" distR="0">
+                  <wp:extent cx="5725160" cy="1549400"/>
+                  <wp:effectExtent l="19050" t="0" r="8890" b="0"/>
+                  <wp:docPr id="2" name="Picture 1"/>
+                  <wp:cNvGraphicFramePr>
+                    <a:graphicFrameLocks xmlns:a="http://schemas.openxmlformats.org/drawingml/2006/main" noChangeAspect="1"/>
+                  </wp:cNvGraphicFramePr>
+                  <a:graphic xmlns:a="http://schemas.openxmlformats.org/drawingml/2006/main">
+                    <a:graphicData uri="http://schemas.openxmlformats.org/drawingml/2006/picture">
+                      <pic:pic xmlns:pic="http://schemas.openxmlformats.org/drawingml/2006/picture">
+                        <pic:nvPicPr>
+                          <pic:cNvPr id="0" name="Picture 1"/>
+                          <pic:cNvPicPr>
+                            <a:picLocks noChangeAspect="1" noChangeArrowheads="1"/>
+                          </pic:cNvPicPr>
+                        </pic:nvPicPr>
+                        <pic:blipFill>
+                          <a:blip r:embed="rId8"/>
+                          <a:srcRect/>
+                          <a:stretch>
+                            <a:fillRect/>
+                          </a:stretch>
+                        </pic:blipFill>
+                        <pic:spPr bwMode="auto">
+                          <a:xfrm>
+                            <a:off x="0" y="0"/>
+                            <a:ext cx="5725160" cy="1549400"/>
+                          </a:xfrm>
+                          <a:prstGeom prst="rect">
+                            <a:avLst/>
+                          </a:prstGeom>
+                          <a:noFill/>
+                          <a:ln w="9525">
+                            <a:noFill/>
+                            <a:miter lim="800000"/>
+                            <a:headEnd/>
+                            <a:tailEnd/>
+                          </a:ln>
+                        </pic:spPr>
+                      </pic:pic>
+                    </a:graphicData>
+                  </a:graphic>
+                </wp:inline>
+              </w:drawing>
+            </w:r>
+          </w:p>
         </w:tc>
       </w:tr>
     </w:tbl>
@@ -2632,7 +3045,7 @@
   <a:extraClrSchemeLst/>
   <a:extLst>
     <a:ext uri="{05A4C25C-085E-4340-85A3-A5531E510DB2}">
-      <thm15:themeFamily xmlns="" xmlns:thm15="http://schemas.microsoft.com/office/thememl/2012/main" name="Office Theme" id="{62F939B6-93AF-4DB8-9C6B-D6C7DFDC589F}" vid="{4A3C46E8-61CC-4603-A589-7422A47A8E4A}"/>
+      <thm15:themeFamily xmlns:thm15="http://schemas.microsoft.com/office/thememl/2012/main" xmlns="" name="Office Theme" id="{62F939B6-93AF-4DB8-9C6B-D6C7DFDC589F}" vid="{4A3C46E8-61CC-4603-A589-7422A47A8E4A}"/>
     </a:ext>
   </a:extLst>
 </a:theme>

</xml_diff>